<commit_message>
feat: add logic (for ended courses)
</commit_message>
<xml_diff>
--- a/study_on/users/api/templates/plan.docx
+++ b/study_on/users/api/templates/plan.docx
@@ -45,76 +45,81 @@
           <w:b/>
           <w:sz w:val="56"/>
           <w:szCs w:val="56"/>
+        </w:rPr>
+      </w:pPr>
+      <w:r>
+        <w:rPr>
+          <w:rFonts w:cstheme="minorHAnsi"/>
+          <w:b/>
+          <w:sz w:val="56"/>
+          <w:szCs w:val="56"/>
+        </w:rPr>
+        <w:t>План</w:t>
+      </w:r>
+      <w:r>
+        <w:rPr>
+          <w:rFonts w:cstheme="minorHAnsi"/>
+          <w:b/>
+          <w:sz w:val="56"/>
+          <w:szCs w:val="56"/>
+        </w:rPr>
+        <w:t xml:space="preserve"> </w:t>
+      </w:r>
+      <w:r>
+        <w:rPr>
+          <w:rFonts w:cstheme="minorHAnsi"/>
+          <w:b/>
+          <w:sz w:val="56"/>
+          <w:szCs w:val="56"/>
+        </w:rPr>
+        <w:t>обучения</w:t>
+      </w:r>
+      <w:r>
+        <w:rPr>
+          <w:rFonts w:cstheme="minorHAnsi"/>
+          <w:b/>
+          <w:sz w:val="56"/>
+          <w:szCs w:val="56"/>
+        </w:rPr>
+        <w:t xml:space="preserve"> </w:t>
+      </w:r>
+      <w:r>
+        <w:rPr>
+          <w:rFonts w:cstheme="minorHAnsi"/>
+          <w:b/>
+          <w:sz w:val="56"/>
+          <w:szCs w:val="56"/>
+        </w:rPr>
+        <w:t>для</w:t>
+      </w:r>
+      <w:r>
+        <w:rPr>
+          <w:rFonts w:cstheme="minorHAnsi"/>
+          <w:b/>
+          <w:sz w:val="56"/>
+          <w:szCs w:val="56"/>
+        </w:rPr>
+        <w:t xml:space="preserve"> </w:t>
+      </w:r>
+      <w:proofErr w:type="gramStart"/>
+      <w:r>
+        <w:rPr>
+          <w:rFonts w:cstheme="minorHAnsi"/>
+          <w:b/>
+          <w:sz w:val="56"/>
+          <w:szCs w:val="56"/>
+        </w:rPr>
+        <w:t xml:space="preserve">{{ </w:t>
+      </w:r>
+      <w:r>
+        <w:rPr>
+          <w:rFonts w:cstheme="minorHAnsi"/>
+          <w:b/>
+          <w:sz w:val="56"/>
+          <w:szCs w:val="56"/>
           <w:lang w:val="en-US"/>
         </w:rPr>
-      </w:pPr>
-      <w:r>
-        <w:rPr>
-          <w:rFonts w:cstheme="minorHAnsi"/>
-          <w:b/>
-          <w:sz w:val="56"/>
-          <w:szCs w:val="56"/>
-        </w:rPr>
-        <w:t>План</w:t>
-      </w:r>
-      <w:r>
-        <w:rPr>
-          <w:rFonts w:cstheme="minorHAnsi"/>
-          <w:b/>
-          <w:sz w:val="56"/>
-          <w:szCs w:val="56"/>
-          <w:lang w:val="en-US"/>
-        </w:rPr>
-        <w:t xml:space="preserve"> </w:t>
-      </w:r>
-      <w:r>
-        <w:rPr>
-          <w:rFonts w:cstheme="minorHAnsi"/>
-          <w:b/>
-          <w:sz w:val="56"/>
-          <w:szCs w:val="56"/>
-        </w:rPr>
-        <w:t>обучения</w:t>
-      </w:r>
-      <w:r>
-        <w:rPr>
-          <w:rFonts w:cstheme="minorHAnsi"/>
-          <w:b/>
-          <w:sz w:val="56"/>
-          <w:szCs w:val="56"/>
-          <w:lang w:val="en-US"/>
-        </w:rPr>
-        <w:t xml:space="preserve"> </w:t>
-      </w:r>
-      <w:r>
-        <w:rPr>
-          <w:rFonts w:cstheme="minorHAnsi"/>
-          <w:b/>
-          <w:sz w:val="56"/>
-          <w:szCs w:val="56"/>
-        </w:rPr>
-        <w:t>для</w:t>
-      </w:r>
-      <w:r>
-        <w:rPr>
-          <w:rFonts w:cstheme="minorHAnsi"/>
-          <w:b/>
-          <w:sz w:val="56"/>
-          <w:szCs w:val="56"/>
-          <w:lang w:val="en-US"/>
-        </w:rPr>
-        <w:t xml:space="preserve"> </w:t>
-      </w:r>
-      <w:proofErr w:type="gramStart"/>
-      <w:r>
-        <w:rPr>
-          <w:rFonts w:cstheme="minorHAnsi"/>
-          <w:b/>
-          <w:sz w:val="56"/>
-          <w:szCs w:val="56"/>
-          <w:lang w:val="en-US"/>
-        </w:rPr>
-        <w:t>{{ user</w:t>
+        <w:t>user</w:t>
       </w:r>
       <w:proofErr w:type="gramEnd"/>
       <w:r>
@@ -123,7 +128,6 @@
           <w:b/>
           <w:sz w:val="56"/>
           <w:szCs w:val="56"/>
-          <w:lang w:val="en-US"/>
         </w:rPr>
         <w:t xml:space="preserve"> }}</w:t>
       </w:r>
@@ -136,11 +140,25 @@
           <w:b/>
           <w:sz w:val="56"/>
           <w:szCs w:val="56"/>
-          <w:lang w:val="en-US"/>
-        </w:rPr>
-      </w:pPr>
-      <w:bookmarkStart w:id="0" w:name="_GoBack"/>
-      <w:bookmarkEnd w:id="0"/>
+        </w:rPr>
+      </w:pPr>
+    </w:p>
+    <w:p>
+      <w:pPr>
+        <w:rPr>
+          <w:rFonts w:cstheme="minorHAnsi"/>
+          <w:sz w:val="56"/>
+          <w:szCs w:val="56"/>
+        </w:rPr>
+      </w:pPr>
+      <w:r>
+        <w:rPr>
+          <w:rFonts w:cstheme="minorHAnsi"/>
+          <w:sz w:val="56"/>
+          <w:szCs w:val="56"/>
+        </w:rPr>
+        <w:t>Изучаемые:</w:t>
+      </w:r>
     </w:p>
     <w:p>
       <w:pPr>
@@ -182,7 +200,41 @@
           <w:bdr w:val="none" w:sz="0" w:space="0" w:color="auto" w:frame="1"/>
           <w:lang w:val="en-US" w:eastAsia="ru-RU"/>
         </w:rPr>
-        <w:t xml:space="preserve">{% for item in </w:t>
+        <w:t xml:space="preserve">{% for </w:t>
+      </w:r>
+      <w:r>
+        <w:rPr>
+          <w:rFonts w:eastAsia="Times New Roman" w:cstheme="minorHAnsi"/>
+          <w:color w:val="0C0D0E"/>
+          <w:sz w:val="56"/>
+          <w:szCs w:val="56"/>
+          <w:bdr w:val="none" w:sz="0" w:space="0" w:color="auto" w:frame="1"/>
+          <w:lang w:val="en-US" w:eastAsia="ru-RU"/>
+        </w:rPr>
+        <w:t xml:space="preserve">course </w:t>
+      </w:r>
+      <w:r>
+        <w:rPr>
+          <w:rFonts w:eastAsia="Times New Roman" w:cstheme="minorHAnsi"/>
+          <w:color w:val="0C0D0E"/>
+          <w:sz w:val="56"/>
+          <w:szCs w:val="56"/>
+          <w:bdr w:val="none" w:sz="0" w:space="0" w:color="auto" w:frame="1"/>
+          <w:lang w:val="en-US" w:eastAsia="ru-RU"/>
+        </w:rPr>
+        <w:t xml:space="preserve">in </w:t>
+      </w:r>
+      <w:proofErr w:type="spellStart"/>
+      <w:r>
+        <w:rPr>
+          <w:rFonts w:eastAsia="Times New Roman" w:cstheme="minorHAnsi"/>
+          <w:color w:val="0C0D0E"/>
+          <w:sz w:val="56"/>
+          <w:szCs w:val="56"/>
+          <w:bdr w:val="none" w:sz="0" w:space="0" w:color="auto" w:frame="1"/>
+          <w:lang w:val="en-US" w:eastAsia="ru-RU"/>
+        </w:rPr>
+        <w:t>courses_</w:t>
       </w:r>
       <w:proofErr w:type="gramStart"/>
       <w:r>
@@ -194,8 +246,9 @@
           <w:bdr w:val="none" w:sz="0" w:space="0" w:color="auto" w:frame="1"/>
           <w:lang w:val="en-US" w:eastAsia="ru-RU"/>
         </w:rPr>
-        <w:t>data</w:t>
-      </w:r>
+        <w:t>progress</w:t>
+      </w:r>
+      <w:proofErr w:type="spellEnd"/>
       <w:r>
         <w:rPr>
           <w:rFonts w:eastAsia="Times New Roman" w:cstheme="minorHAnsi"/>
@@ -261,7 +314,18 @@
           <w:bdr w:val="none" w:sz="0" w:space="0" w:color="auto" w:frame="1"/>
           <w:lang w:val="en-US" w:eastAsia="ru-RU"/>
         </w:rPr>
-        <w:t>{{ item</w:t>
+        <w:t xml:space="preserve">{{ </w:t>
+      </w:r>
+      <w:r>
+        <w:rPr>
+          <w:rFonts w:eastAsia="Times New Roman" w:cstheme="minorHAnsi"/>
+          <w:color w:val="0C0D0E"/>
+          <w:sz w:val="56"/>
+          <w:szCs w:val="56"/>
+          <w:bdr w:val="none" w:sz="0" w:space="0" w:color="auto" w:frame="1"/>
+          <w:lang w:val="en-US" w:eastAsia="ru-RU"/>
+        </w:rPr>
+        <w:t>course</w:t>
       </w:r>
       <w:proofErr w:type="gramEnd"/>
       <w:r>
@@ -273,7 +337,7 @@
           <w:bdr w:val="none" w:sz="0" w:space="0" w:color="auto" w:frame="1"/>
           <w:lang w:val="en-US" w:eastAsia="ru-RU"/>
         </w:rPr>
-        <w:t xml:space="preserve"> }}</w:t>
+        <w:t>}}</w:t>
       </w:r>
     </w:p>
     <w:p>
@@ -368,6 +432,291 @@
     </w:p>
     <w:p>
       <w:pPr>
+        <w:rPr>
+          <w:rFonts w:cstheme="minorHAnsi"/>
+          <w:sz w:val="56"/>
+          <w:szCs w:val="56"/>
+          <w:lang w:val="en-US"/>
+        </w:rPr>
+      </w:pPr>
+      <w:bookmarkStart w:id="0" w:name="_GoBack"/>
+      <w:r>
+        <w:rPr>
+          <w:rFonts w:cstheme="minorHAnsi"/>
+          <w:sz w:val="56"/>
+          <w:szCs w:val="56"/>
+        </w:rPr>
+        <w:t>Законченные</w:t>
+      </w:r>
+      <w:r>
+        <w:rPr>
+          <w:rFonts w:cstheme="minorHAnsi"/>
+          <w:sz w:val="56"/>
+          <w:szCs w:val="56"/>
+          <w:lang w:val="en-US"/>
+        </w:rPr>
+        <w:t>:</w:t>
+      </w:r>
+    </w:p>
+    <w:bookmarkEnd w:id="0"/>
+    <w:p>
+      <w:pPr>
+        <w:tabs>
+          <w:tab w:val="left" w:pos="916"/>
+          <w:tab w:val="left" w:pos="1832"/>
+          <w:tab w:val="left" w:pos="2748"/>
+          <w:tab w:val="left" w:pos="3664"/>
+          <w:tab w:val="left" w:pos="4580"/>
+          <w:tab w:val="left" w:pos="5496"/>
+          <w:tab w:val="left" w:pos="6412"/>
+          <w:tab w:val="left" w:pos="7328"/>
+          <w:tab w:val="left" w:pos="8244"/>
+          <w:tab w:val="left" w:pos="9160"/>
+          <w:tab w:val="left" w:pos="10076"/>
+          <w:tab w:val="left" w:pos="10992"/>
+          <w:tab w:val="left" w:pos="11908"/>
+          <w:tab w:val="left" w:pos="12824"/>
+          <w:tab w:val="left" w:pos="13740"/>
+          <w:tab w:val="left" w:pos="14656"/>
+        </w:tabs>
+        <w:spacing w:after="0" w:line="240" w:lineRule="auto"/>
+        <w:textAlignment w:val="baseline"/>
+        <w:rPr>
+          <w:rFonts w:eastAsia="Times New Roman" w:cstheme="minorHAnsi"/>
+          <w:color w:val="0C0D0E"/>
+          <w:sz w:val="56"/>
+          <w:szCs w:val="56"/>
+          <w:bdr w:val="none" w:sz="0" w:space="0" w:color="auto" w:frame="1"/>
+          <w:lang w:val="en-US" w:eastAsia="ru-RU"/>
+        </w:rPr>
+      </w:pPr>
+      <w:r>
+        <w:rPr>
+          <w:rFonts w:eastAsia="Times New Roman" w:cstheme="minorHAnsi"/>
+          <w:color w:val="0C0D0E"/>
+          <w:sz w:val="56"/>
+          <w:szCs w:val="56"/>
+          <w:bdr w:val="none" w:sz="0" w:space="0" w:color="auto" w:frame="1"/>
+          <w:lang w:val="en-US" w:eastAsia="ru-RU"/>
+        </w:rPr>
+        <w:t xml:space="preserve">{% for </w:t>
+      </w:r>
+      <w:r>
+        <w:rPr>
+          <w:rFonts w:eastAsia="Times New Roman" w:cstheme="minorHAnsi"/>
+          <w:color w:val="0C0D0E"/>
+          <w:sz w:val="56"/>
+          <w:szCs w:val="56"/>
+          <w:bdr w:val="none" w:sz="0" w:space="0" w:color="auto" w:frame="1"/>
+          <w:lang w:val="en-US" w:eastAsia="ru-RU"/>
+        </w:rPr>
+        <w:t xml:space="preserve">course </w:t>
+      </w:r>
+      <w:r>
+        <w:rPr>
+          <w:rFonts w:eastAsia="Times New Roman" w:cstheme="minorHAnsi"/>
+          <w:color w:val="0C0D0E"/>
+          <w:sz w:val="56"/>
+          <w:szCs w:val="56"/>
+          <w:bdr w:val="none" w:sz="0" w:space="0" w:color="auto" w:frame="1"/>
+          <w:lang w:val="en-US" w:eastAsia="ru-RU"/>
+        </w:rPr>
+        <w:t xml:space="preserve">in </w:t>
+      </w:r>
+      <w:r>
+        <w:rPr>
+          <w:rFonts w:eastAsia="Times New Roman" w:cstheme="minorHAnsi"/>
+          <w:color w:val="0C0D0E"/>
+          <w:sz w:val="56"/>
+          <w:szCs w:val="56"/>
+          <w:bdr w:val="none" w:sz="0" w:space="0" w:color="auto" w:frame="1"/>
+          <w:lang w:val="en-US" w:eastAsia="ru-RU"/>
+        </w:rPr>
+        <w:t>courses_</w:t>
+      </w:r>
+      <w:proofErr w:type="gramStart"/>
+      <w:r>
+        <w:rPr>
+          <w:rFonts w:eastAsia="Times New Roman" w:cstheme="minorHAnsi"/>
+          <w:color w:val="0C0D0E"/>
+          <w:sz w:val="56"/>
+          <w:szCs w:val="56"/>
+          <w:bdr w:val="none" w:sz="0" w:space="0" w:color="auto" w:frame="1"/>
+          <w:lang w:val="en-US" w:eastAsia="ru-RU"/>
+        </w:rPr>
+        <w:t>ended</w:t>
+      </w:r>
+      <w:r>
+        <w:rPr>
+          <w:rFonts w:eastAsia="Times New Roman" w:cstheme="minorHAnsi"/>
+          <w:color w:val="0C0D0E"/>
+          <w:sz w:val="56"/>
+          <w:szCs w:val="56"/>
+          <w:bdr w:val="none" w:sz="0" w:space="0" w:color="auto" w:frame="1"/>
+          <w:lang w:val="en-US" w:eastAsia="ru-RU"/>
+        </w:rPr>
+        <w:t xml:space="preserve">  %</w:t>
+      </w:r>
+      <w:proofErr w:type="gramEnd"/>
+      <w:r>
+        <w:rPr>
+          <w:rFonts w:eastAsia="Times New Roman" w:cstheme="minorHAnsi"/>
+          <w:color w:val="0C0D0E"/>
+          <w:sz w:val="56"/>
+          <w:szCs w:val="56"/>
+          <w:bdr w:val="none" w:sz="0" w:space="0" w:color="auto" w:frame="1"/>
+          <w:lang w:val="en-US" w:eastAsia="ru-RU"/>
+        </w:rPr>
+        <w:t>}</w:t>
+      </w:r>
+    </w:p>
+    <w:p>
+      <w:pPr>
+        <w:tabs>
+          <w:tab w:val="left" w:pos="916"/>
+          <w:tab w:val="left" w:pos="1832"/>
+          <w:tab w:val="left" w:pos="2748"/>
+          <w:tab w:val="left" w:pos="3664"/>
+          <w:tab w:val="left" w:pos="4580"/>
+          <w:tab w:val="left" w:pos="5496"/>
+          <w:tab w:val="left" w:pos="6412"/>
+          <w:tab w:val="left" w:pos="7328"/>
+          <w:tab w:val="left" w:pos="8244"/>
+          <w:tab w:val="left" w:pos="9160"/>
+          <w:tab w:val="left" w:pos="10076"/>
+          <w:tab w:val="left" w:pos="10992"/>
+          <w:tab w:val="left" w:pos="11908"/>
+          <w:tab w:val="left" w:pos="12824"/>
+          <w:tab w:val="left" w:pos="13740"/>
+          <w:tab w:val="left" w:pos="14656"/>
+        </w:tabs>
+        <w:spacing w:after="0" w:line="240" w:lineRule="auto"/>
+        <w:textAlignment w:val="baseline"/>
+        <w:rPr>
+          <w:rFonts w:eastAsia="Times New Roman" w:cstheme="minorHAnsi"/>
+          <w:color w:val="0C0D0E"/>
+          <w:sz w:val="56"/>
+          <w:szCs w:val="56"/>
+          <w:bdr w:val="none" w:sz="0" w:space="0" w:color="auto" w:frame="1"/>
+          <w:lang w:val="en-US" w:eastAsia="ru-RU"/>
+        </w:rPr>
+      </w:pPr>
+      <w:proofErr w:type="gramStart"/>
+      <w:r>
+        <w:rPr>
+          <w:rFonts w:eastAsia="Times New Roman" w:cstheme="minorHAnsi"/>
+          <w:color w:val="0C0D0E"/>
+          <w:sz w:val="56"/>
+          <w:szCs w:val="56"/>
+          <w:bdr w:val="none" w:sz="0" w:space="0" w:color="auto" w:frame="1"/>
+          <w:lang w:val="en-US" w:eastAsia="ru-RU"/>
+        </w:rPr>
+        <w:t xml:space="preserve">{{ </w:t>
+      </w:r>
+      <w:r>
+        <w:rPr>
+          <w:rFonts w:eastAsia="Times New Roman" w:cstheme="minorHAnsi"/>
+          <w:color w:val="0C0D0E"/>
+          <w:sz w:val="56"/>
+          <w:szCs w:val="56"/>
+          <w:bdr w:val="none" w:sz="0" w:space="0" w:color="auto" w:frame="1"/>
+          <w:lang w:val="en-US" w:eastAsia="ru-RU"/>
+        </w:rPr>
+        <w:t>course</w:t>
+      </w:r>
+      <w:proofErr w:type="gramEnd"/>
+      <w:r>
+        <w:rPr>
+          <w:rFonts w:eastAsia="Times New Roman" w:cstheme="minorHAnsi"/>
+          <w:color w:val="0C0D0E"/>
+          <w:sz w:val="56"/>
+          <w:szCs w:val="56"/>
+          <w:bdr w:val="none" w:sz="0" w:space="0" w:color="auto" w:frame="1"/>
+          <w:lang w:val="en-US" w:eastAsia="ru-RU"/>
+        </w:rPr>
+        <w:t>}}</w:t>
+      </w:r>
+    </w:p>
+    <w:p>
+      <w:pPr>
+        <w:tabs>
+          <w:tab w:val="left" w:pos="916"/>
+          <w:tab w:val="left" w:pos="1832"/>
+          <w:tab w:val="left" w:pos="2748"/>
+          <w:tab w:val="left" w:pos="3664"/>
+          <w:tab w:val="left" w:pos="4580"/>
+          <w:tab w:val="left" w:pos="5496"/>
+          <w:tab w:val="left" w:pos="6412"/>
+          <w:tab w:val="left" w:pos="7328"/>
+          <w:tab w:val="left" w:pos="8244"/>
+          <w:tab w:val="left" w:pos="9160"/>
+          <w:tab w:val="left" w:pos="10076"/>
+          <w:tab w:val="left" w:pos="10992"/>
+          <w:tab w:val="left" w:pos="11908"/>
+          <w:tab w:val="left" w:pos="12824"/>
+          <w:tab w:val="left" w:pos="13740"/>
+          <w:tab w:val="left" w:pos="14656"/>
+        </w:tabs>
+        <w:spacing w:after="0" w:line="240" w:lineRule="auto"/>
+        <w:textAlignment w:val="baseline"/>
+        <w:rPr>
+          <w:rFonts w:eastAsia="Times New Roman" w:cstheme="minorHAnsi"/>
+          <w:color w:val="0C0D0E"/>
+          <w:sz w:val="56"/>
+          <w:szCs w:val="56"/>
+          <w:lang w:val="en-US" w:eastAsia="ru-RU"/>
+        </w:rPr>
+      </w:pPr>
+      <w:r>
+        <w:rPr>
+          <w:rFonts w:eastAsia="Times New Roman" w:cstheme="minorHAnsi"/>
+          <w:color w:val="0C0D0E"/>
+          <w:sz w:val="56"/>
+          <w:szCs w:val="56"/>
+          <w:bdr w:val="none" w:sz="0" w:space="0" w:color="auto" w:frame="1"/>
+          <w:lang w:val="en-US" w:eastAsia="ru-RU"/>
+        </w:rPr>
+        <w:t xml:space="preserve">{% </w:t>
+      </w:r>
+      <w:proofErr w:type="spellStart"/>
+      <w:r>
+        <w:rPr>
+          <w:rFonts w:eastAsia="Times New Roman" w:cstheme="minorHAnsi"/>
+          <w:color w:val="0C0D0E"/>
+          <w:sz w:val="56"/>
+          <w:szCs w:val="56"/>
+          <w:bdr w:val="none" w:sz="0" w:space="0" w:color="auto" w:frame="1"/>
+          <w:lang w:val="en-US" w:eastAsia="ru-RU"/>
+        </w:rPr>
+        <w:t>endfor</w:t>
+      </w:r>
+      <w:proofErr w:type="spellEnd"/>
+      <w:r>
+        <w:rPr>
+          <w:rFonts w:eastAsia="Times New Roman" w:cstheme="minorHAnsi"/>
+          <w:color w:val="0C0D0E"/>
+          <w:sz w:val="56"/>
+          <w:szCs w:val="56"/>
+          <w:bdr w:val="none" w:sz="0" w:space="0" w:color="auto" w:frame="1"/>
+          <w:lang w:val="en-US" w:eastAsia="ru-RU"/>
+        </w:rPr>
+        <w:t xml:space="preserve"> %}</w:t>
+      </w:r>
+    </w:p>
+    <w:p>
+      <w:pPr>
+        <w:jc w:val="center"/>
+        <w:rPr>
+          <w:rFonts w:cstheme="minorHAnsi"/>
+          <w:b/>
+          <w:sz w:val="56"/>
+          <w:szCs w:val="56"/>
+          <w:lang w:val="en-US"/>
+        </w:rPr>
+      </w:pPr>
+    </w:p>
+    <w:p>
+      <w:pPr>
         <w:jc w:val="center"/>
         <w:rPr>
           <w:rFonts w:cstheme="minorHAnsi"/>
@@ -380,6 +729,18 @@
     </w:p>
     <w:p>
       <w:pPr>
+        <w:jc w:val="center"/>
+        <w:rPr>
+          <w:rFonts w:cstheme="minorHAnsi"/>
+          <w:b/>
+          <w:sz w:val="40"/>
+          <w:szCs w:val="40"/>
+          <w:lang w:val="en-US"/>
+        </w:rPr>
+      </w:pPr>
+    </w:p>
+    <w:p>
+      <w:pPr>
         <w:jc w:val="right"/>
         <w:rPr>
           <w:rFonts w:cstheme="minorHAnsi"/>
@@ -409,7 +770,13 @@
         <w:t xml:space="preserve"> }}</w:t>
       </w:r>
     </w:p>
-    <w:p/>
+    <w:p>
+      <w:pPr>
+        <w:rPr>
+          <w:lang w:val="en-US"/>
+        </w:rPr>
+      </w:pPr>
+    </w:p>
     <w:sectPr>
       <w:pgSz w:w="11906" w:h="16838"/>
       <w:pgMar w:top="1134" w:right="850" w:bottom="1134" w:left="1701" w:header="708" w:footer="708" w:gutter="0"/>

</xml_diff>